<commit_message>
added state and db diagram
</commit_message>
<xml_diff>
--- a/documents/Xtra Shop.docx
+++ b/documents/Xtra Shop.docx
@@ -83,9 +83,8 @@
           <w:sz w:val="44"/>
           <w:szCs w:val="44"/>
         </w:rPr>
-        <w:t xml:space="preserve">Projekt sklepu internetowego </w:t>
-      </w:r>
-      <w:proofErr w:type="spellStart"/>
+        <w:t>Projekt sklepu internetowego Xtra</w:t>
+      </w:r>
       <w:r>
         <w:rPr>
           <w:rFonts w:cs="Times New Roman"/>
@@ -94,9 +93,8 @@
           <w:sz w:val="44"/>
           <w:szCs w:val="44"/>
         </w:rPr>
-        <w:t>Xtra</w:t>
-      </w:r>
-      <w:proofErr w:type="spellEnd"/>
+        <w:t xml:space="preserve"> Shop</w:t>
+      </w:r>
       <w:r>
         <w:rPr>
           <w:rFonts w:cs="Times New Roman"/>
@@ -105,16 +103,6 @@
           <w:sz w:val="44"/>
           <w:szCs w:val="44"/>
         </w:rPr>
-        <w:t xml:space="preserve"> Shop</w:t>
-      </w:r>
-      <w:r>
-        <w:rPr>
-          <w:rFonts w:cs="Times New Roman"/>
-          <w:b/>
-          <w:bCs/>
-          <w:sz w:val="44"/>
-          <w:szCs w:val="44"/>
-        </w:rPr>
         <w:t>.</w:t>
       </w:r>
     </w:p>
@@ -341,18 +329,8 @@
           <w:szCs w:val="36"/>
         </w:rPr>
         <w:br/>
-        <w:t xml:space="preserve">Witold </w:t>
-      </w:r>
-      <w:proofErr w:type="spellStart"/>
-      <w:r>
-        <w:rPr>
-          <w:bCs/>
-          <w:sz w:val="36"/>
-          <w:szCs w:val="36"/>
-        </w:rPr>
-        <w:t>Pomazanka</w:t>
-      </w:r>
-      <w:proofErr w:type="spellEnd"/>
+        <w:t>Witold Pomazanka</w:t>
+      </w:r>
       <w:r>
         <w:rPr>
           <w:b/>
@@ -445,7 +423,7 @@
             </w:rPr>
             <w:fldChar w:fldCharType="separate"/>
           </w:r>
-          <w:hyperlink w:anchor="_Toc483560104" w:history="1">
+          <w:hyperlink w:anchor="_Toc483576725" w:history="1">
             <w:r>
               <w:rPr>
                 <w:rStyle w:val="Hipercze"/>
@@ -472,7 +450,7 @@
                 <w:noProof/>
                 <w:webHidden/>
               </w:rPr>
-              <w:instrText xml:space="preserve"> PAGEREF _Toc483560104 \h </w:instrText>
+              <w:instrText xml:space="preserve"> PAGEREF _Toc483576725 \h </w:instrText>
             </w:r>
             <w:r>
               <w:rPr>
@@ -515,7 +493,7 @@
               <w:lang w:eastAsia="pl-PL"/>
             </w:rPr>
           </w:pPr>
-          <w:hyperlink w:anchor="_Toc483560105" w:history="1">
+          <w:hyperlink w:anchor="_Toc483576726" w:history="1">
             <w:r>
               <w:rPr>
                 <w:rStyle w:val="Hipercze"/>
@@ -542,7 +520,7 @@
                 <w:noProof/>
                 <w:webHidden/>
               </w:rPr>
-              <w:instrText xml:space="preserve"> PAGEREF _Toc483560105 \h </w:instrText>
+              <w:instrText xml:space="preserve"> PAGEREF _Toc483576726 \h </w:instrText>
             </w:r>
             <w:r>
               <w:rPr>
@@ -585,7 +563,7 @@
               <w:lang w:eastAsia="pl-PL"/>
             </w:rPr>
           </w:pPr>
-          <w:hyperlink w:anchor="_Toc483560106" w:history="1">
+          <w:hyperlink w:anchor="_Toc483576727" w:history="1">
             <w:r>
               <w:rPr>
                 <w:rStyle w:val="Hipercze"/>
@@ -612,7 +590,7 @@
                 <w:noProof/>
                 <w:webHidden/>
               </w:rPr>
-              <w:instrText xml:space="preserve"> PAGEREF _Toc483560106 \h </w:instrText>
+              <w:instrText xml:space="preserve"> PAGEREF _Toc483576727 \h </w:instrText>
             </w:r>
             <w:r>
               <w:rPr>
@@ -655,7 +633,7 @@
               <w:lang w:eastAsia="pl-PL"/>
             </w:rPr>
           </w:pPr>
-          <w:hyperlink w:anchor="_Toc483560107" w:history="1">
+          <w:hyperlink w:anchor="_Toc483576728" w:history="1">
             <w:r>
               <w:rPr>
                 <w:rStyle w:val="Hipercze"/>
@@ -682,7 +660,7 @@
                 <w:noProof/>
                 <w:webHidden/>
               </w:rPr>
-              <w:instrText xml:space="preserve"> PAGEREF _Toc483560107 \h </w:instrText>
+              <w:instrText xml:space="preserve"> PAGEREF _Toc483576728 \h </w:instrText>
             </w:r>
             <w:r>
               <w:rPr>
@@ -725,7 +703,7 @@
               <w:lang w:eastAsia="pl-PL"/>
             </w:rPr>
           </w:pPr>
-          <w:hyperlink w:anchor="_Toc483560108" w:history="1">
+          <w:hyperlink w:anchor="_Toc483576729" w:history="1">
             <w:r>
               <w:rPr>
                 <w:rStyle w:val="Hipercze"/>
@@ -752,7 +730,7 @@
                 <w:noProof/>
                 <w:webHidden/>
               </w:rPr>
-              <w:instrText xml:space="preserve"> PAGEREF _Toc483560108 \h </w:instrText>
+              <w:instrText xml:space="preserve"> PAGEREF _Toc483576729 \h </w:instrText>
             </w:r>
             <w:r>
               <w:rPr>
@@ -795,7 +773,7 @@
               <w:lang w:eastAsia="pl-PL"/>
             </w:rPr>
           </w:pPr>
-          <w:hyperlink w:anchor="_Toc483560109" w:history="1">
+          <w:hyperlink w:anchor="_Toc483576730" w:history="1">
             <w:r>
               <w:rPr>
                 <w:rStyle w:val="Hipercze"/>
@@ -822,7 +800,7 @@
                 <w:noProof/>
                 <w:webHidden/>
               </w:rPr>
-              <w:instrText xml:space="preserve"> PAGEREF _Toc483560109 \h </w:instrText>
+              <w:instrText xml:space="preserve"> PAGEREF _Toc483576730 \h </w:instrText>
             </w:r>
             <w:r>
               <w:rPr>
@@ -842,7 +820,147 @@
                 <w:noProof/>
                 <w:webHidden/>
               </w:rPr>
-              <w:t>13</w:t>
+              <w:t>14</w:t>
+            </w:r>
+            <w:r>
+              <w:rPr>
+                <w:noProof/>
+                <w:webHidden/>
+              </w:rPr>
+              <w:fldChar w:fldCharType="end"/>
+            </w:r>
+          </w:hyperlink>
+        </w:p>
+        <w:p>
+          <w:pPr>
+            <w:pStyle w:val="Spistreci3"/>
+            <w:tabs>
+              <w:tab w:val="right" w:leader="dot" w:pos="9062"/>
+            </w:tabs>
+            <w:rPr>
+              <w:rFonts w:eastAsiaTheme="minorEastAsia"/>
+              <w:noProof/>
+              <w:lang w:eastAsia="pl-PL"/>
+            </w:rPr>
+          </w:pPr>
+          <w:hyperlink w:anchor="_Toc483576731" w:history="1">
+            <w:r>
+              <w:rPr>
+                <w:rStyle w:val="Hipercze"/>
+                <w:noProof/>
+              </w:rPr>
+              <w:t>7. Diagram bazy danych</w:t>
+            </w:r>
+            <w:r>
+              <w:rPr>
+                <w:noProof/>
+                <w:webHidden/>
+              </w:rPr>
+              <w:tab/>
+            </w:r>
+            <w:r>
+              <w:rPr>
+                <w:noProof/>
+                <w:webHidden/>
+              </w:rPr>
+              <w:fldChar w:fldCharType="begin"/>
+            </w:r>
+            <w:r>
+              <w:rPr>
+                <w:noProof/>
+                <w:webHidden/>
+              </w:rPr>
+              <w:instrText xml:space="preserve"> PAGEREF _Toc483576731 \h </w:instrText>
+            </w:r>
+            <w:r>
+              <w:rPr>
+                <w:noProof/>
+                <w:webHidden/>
+              </w:rPr>
+            </w:r>
+            <w:r>
+              <w:rPr>
+                <w:noProof/>
+                <w:webHidden/>
+              </w:rPr>
+              <w:fldChar w:fldCharType="separate"/>
+            </w:r>
+            <w:r>
+              <w:rPr>
+                <w:noProof/>
+                <w:webHidden/>
+              </w:rPr>
+              <w:t>17</w:t>
+            </w:r>
+            <w:r>
+              <w:rPr>
+                <w:noProof/>
+                <w:webHidden/>
+              </w:rPr>
+              <w:fldChar w:fldCharType="end"/>
+            </w:r>
+          </w:hyperlink>
+        </w:p>
+        <w:p>
+          <w:pPr>
+            <w:pStyle w:val="Spistreci3"/>
+            <w:tabs>
+              <w:tab w:val="right" w:leader="dot" w:pos="9062"/>
+            </w:tabs>
+            <w:rPr>
+              <w:rFonts w:eastAsiaTheme="minorEastAsia"/>
+              <w:noProof/>
+              <w:lang w:eastAsia="pl-PL"/>
+            </w:rPr>
+          </w:pPr>
+          <w:hyperlink w:anchor="_Toc483576732" w:history="1">
+            <w:r>
+              <w:rPr>
+                <w:rStyle w:val="Hipercze"/>
+                <w:noProof/>
+              </w:rPr>
+              <w:t>8. Diagram stanów</w:t>
+            </w:r>
+            <w:r>
+              <w:rPr>
+                <w:noProof/>
+                <w:webHidden/>
+              </w:rPr>
+              <w:tab/>
+            </w:r>
+            <w:r>
+              <w:rPr>
+                <w:noProof/>
+                <w:webHidden/>
+              </w:rPr>
+              <w:fldChar w:fldCharType="begin"/>
+            </w:r>
+            <w:r>
+              <w:rPr>
+                <w:noProof/>
+                <w:webHidden/>
+              </w:rPr>
+              <w:instrText xml:space="preserve"> PAGEREF _Toc483576732 \h </w:instrText>
+            </w:r>
+            <w:r>
+              <w:rPr>
+                <w:noProof/>
+                <w:webHidden/>
+              </w:rPr>
+            </w:r>
+            <w:r>
+              <w:rPr>
+                <w:noProof/>
+                <w:webHidden/>
+              </w:rPr>
+              <w:fldChar w:fldCharType="separate"/>
+            </w:r>
+            <w:r>
+              <w:rPr>
+                <w:noProof/>
+                <w:webHidden/>
+              </w:rPr>
+              <w:t>17</w:t>
             </w:r>
             <w:r>
               <w:rPr>
@@ -891,17 +1009,6 @@
           <w:szCs w:val="24"/>
         </w:rPr>
       </w:pPr>
-      <w:bookmarkStart w:id="0" w:name="_GoBack"/>
-      <w:bookmarkEnd w:id="0"/>
-    </w:p>
-    <w:p>
-      <w:pPr>
-        <w:rPr>
-          <w:rFonts w:cs="Times New Roman"/>
-          <w:sz w:val="24"/>
-          <w:szCs w:val="24"/>
-        </w:rPr>
-      </w:pPr>
     </w:p>
     <w:p>
       <w:pPr>
@@ -1078,81 +1185,61 @@
       <w:pPr>
         <w:pStyle w:val="Nagwek3"/>
       </w:pPr>
-      <w:bookmarkStart w:id="1" w:name="_Toc483560104"/>
+      <w:bookmarkStart w:id="0" w:name="_Toc483576725"/>
       <w:r>
         <w:lastRenderedPageBreak/>
         <w:t>1. Cel systemu</w:t>
       </w:r>
+      <w:bookmarkEnd w:id="0"/>
+    </w:p>
+    <w:p>
+      <w:pPr>
+        <w:rPr>
+          <w:rFonts w:cs="Times New Roman"/>
+          <w:sz w:val="24"/>
+          <w:szCs w:val="24"/>
+        </w:rPr>
+      </w:pPr>
+      <w:r>
+        <w:rPr>
+          <w:color w:val="000000"/>
+          <w:sz w:val="24"/>
+          <w:szCs w:val="24"/>
+          <w:shd w:val="clear" w:color="auto" w:fill="FFFFFF"/>
+        </w:rPr>
+        <w:t xml:space="preserve">Celem tego systemu jest stworzenie oprogramowania, które umożliwi dokonywanie zakupów przez internet. Użytkownicy systemu, będą mogli przeglądać stronę sklepu internetowego, a także dodać produkty do „koszyka”. Następnie finalizując swoją sesję, zakupią produkty po wykonaniu przelewu internetowego. </w:t>
+      </w:r>
+      <w:r>
+        <w:rPr>
+          <w:color w:val="000000"/>
+          <w:sz w:val="24"/>
+          <w:szCs w:val="24"/>
+          <w:shd w:val="clear" w:color="auto" w:fill="FFFFFF"/>
+        </w:rPr>
+        <w:t>Sy</w:t>
+      </w:r>
+      <w:r>
+        <w:rPr>
+          <w:color w:val="000000"/>
+          <w:sz w:val="24"/>
+          <w:szCs w:val="24"/>
+          <w:shd w:val="clear" w:color="auto" w:fill="FFFFFF"/>
+        </w:rPr>
+        <w:t>stem jest aplikacją internetową.</w:t>
+      </w:r>
+    </w:p>
+    <w:p>
+      <w:pPr>
+        <w:pStyle w:val="Nagwek3"/>
+      </w:pPr>
+      <w:bookmarkStart w:id="1" w:name="_Toc483576726"/>
+      <w:r>
+        <w:t>2</w:t>
+      </w:r>
+      <w:r>
+        <w:t>. Podział prac</w:t>
+      </w:r>
       <w:bookmarkEnd w:id="1"/>
-    </w:p>
-    <w:p>
-      <w:pPr>
-        <w:rPr>
-          <w:rFonts w:cs="Times New Roman"/>
-          <w:sz w:val="24"/>
-          <w:szCs w:val="24"/>
-        </w:rPr>
-      </w:pPr>
-      <w:r>
-        <w:rPr>
-          <w:color w:val="000000"/>
-          <w:sz w:val="24"/>
-          <w:szCs w:val="24"/>
-          <w:shd w:val="clear" w:color="auto" w:fill="FFFFFF"/>
-        </w:rPr>
-        <w:t xml:space="preserve">Celem tego systemu jest stworzenie oprogramowania, które umożliwi dokonywanie zakupów przez </w:t>
-      </w:r>
-      <w:proofErr w:type="spellStart"/>
-      <w:r>
-        <w:rPr>
-          <w:color w:val="000000"/>
-          <w:sz w:val="24"/>
-          <w:szCs w:val="24"/>
-          <w:shd w:val="clear" w:color="auto" w:fill="FFFFFF"/>
-        </w:rPr>
-        <w:t>internet</w:t>
-      </w:r>
-      <w:proofErr w:type="spellEnd"/>
-      <w:r>
-        <w:rPr>
-          <w:color w:val="000000"/>
-          <w:sz w:val="24"/>
-          <w:szCs w:val="24"/>
-          <w:shd w:val="clear" w:color="auto" w:fill="FFFFFF"/>
-        </w:rPr>
-        <w:t xml:space="preserve">. Użytkownicy systemu, będą mogli przeglądać stronę sklepu internetowego, a także dodać produkty do „koszyka”. Następnie finalizując swoją sesję, zakupią produkty po wykonaniu przelewu internetowego. </w:t>
-      </w:r>
-      <w:r>
-        <w:rPr>
-          <w:color w:val="000000"/>
-          <w:sz w:val="24"/>
-          <w:szCs w:val="24"/>
-          <w:shd w:val="clear" w:color="auto" w:fill="FFFFFF"/>
-        </w:rPr>
-        <w:t>Sy</w:t>
-      </w:r>
-      <w:r>
-        <w:rPr>
-          <w:color w:val="000000"/>
-          <w:sz w:val="24"/>
-          <w:szCs w:val="24"/>
-          <w:shd w:val="clear" w:color="auto" w:fill="FFFFFF"/>
-        </w:rPr>
-        <w:t>stem jest aplikacją internetową.</w:t>
-      </w:r>
-    </w:p>
-    <w:p>
-      <w:pPr>
-        <w:pStyle w:val="Nagwek3"/>
-      </w:pPr>
-      <w:bookmarkStart w:id="2" w:name="_Toc483560105"/>
-      <w:r>
-        <w:t>2</w:t>
-      </w:r>
-      <w:r>
-        <w:t>. Podział prac</w:t>
-      </w:r>
-      <w:bookmarkEnd w:id="2"/>
     </w:p>
     <w:tbl>
       <w:tblPr>
@@ -1347,19 +1434,8 @@
                 <w:sz w:val="24"/>
                 <w:szCs w:val="24"/>
               </w:rPr>
-              <w:t xml:space="preserve">Witold </w:t>
-            </w:r>
-            <w:proofErr w:type="spellStart"/>
-            <w:r>
-              <w:rPr>
-                <w:rFonts w:cs="Times New Roman"/>
-                <w:b/>
-                <w:sz w:val="24"/>
-                <w:szCs w:val="24"/>
-              </w:rPr>
-              <w:t>Pomazanka</w:t>
-            </w:r>
-            <w:proofErr w:type="spellEnd"/>
+              <w:t>Witold Pomazanka</w:t>
+            </w:r>
           </w:p>
         </w:tc>
         <w:tc>
@@ -1523,14 +1599,14 @@
       <w:pPr>
         <w:pStyle w:val="Nagwek3"/>
       </w:pPr>
-      <w:bookmarkStart w:id="3" w:name="_Toc483560106"/>
+      <w:bookmarkStart w:id="2" w:name="_Toc483576727"/>
       <w:r>
         <w:t>3</w:t>
       </w:r>
       <w:r>
         <w:t>. Analiza finansowa</w:t>
       </w:r>
-      <w:bookmarkEnd w:id="3"/>
+      <w:bookmarkEnd w:id="2"/>
       <w:r>
         <w:t xml:space="preserve"> </w:t>
       </w:r>
@@ -1744,34 +1820,14 @@
                 <w:szCs w:val="24"/>
               </w:rPr>
             </w:pPr>
-            <w:proofErr w:type="spellStart"/>
-            <w:r>
-              <w:rPr>
-                <w:rFonts w:cs="Times New Roman"/>
-                <w:sz w:val="24"/>
-                <w:szCs w:val="24"/>
-              </w:rPr>
-              <w:t>Responsive</w:t>
-            </w:r>
-            <w:proofErr w:type="spellEnd"/>
-            <w:r>
-              <w:rPr>
-                <w:rFonts w:cs="Times New Roman"/>
-                <w:sz w:val="24"/>
-                <w:szCs w:val="24"/>
-              </w:rPr>
-              <w:t xml:space="preserve"> Web </w:t>
-            </w:r>
-            <w:proofErr w:type="spellStart"/>
-            <w:r>
-              <w:rPr>
-                <w:rFonts w:cs="Times New Roman"/>
-                <w:sz w:val="24"/>
-                <w:szCs w:val="24"/>
-              </w:rPr>
-              <w:t>Desing</w:t>
-            </w:r>
-            <w:proofErr w:type="spellEnd"/>
+            <w:r>
+              <w:rPr>
+                <w:rFonts w:cs="Times New Roman"/>
+                <w:sz w:val="24"/>
+                <w:szCs w:val="24"/>
+              </w:rPr>
+              <w:t>Responsive Web Desing</w:t>
+            </w:r>
           </w:p>
         </w:tc>
         <w:tc>
@@ -2352,7 +2408,7 @@
       <w:pPr>
         <w:pStyle w:val="Nagwek3"/>
       </w:pPr>
-      <w:bookmarkStart w:id="4" w:name="_Toc483560107"/>
+      <w:bookmarkStart w:id="3" w:name="_Toc483576728"/>
       <w:r>
         <w:lastRenderedPageBreak/>
         <w:t>4</w:t>
@@ -2360,69 +2416,24 @@
       <w:r>
         <w:t>. Przypadki użycia</w:t>
       </w:r>
-      <w:bookmarkEnd w:id="4"/>
-    </w:p>
-    <w:p>
-      <w:pPr>
-        <w:rPr>
-          <w:rFonts w:cs="Times New Roman"/>
-          <w:sz w:val="24"/>
-          <w:szCs w:val="24"/>
-        </w:rPr>
-      </w:pPr>
-      <w:r>
-        <w:rPr>
-          <w:rFonts w:cs="Times New Roman"/>
-          <w:sz w:val="24"/>
-          <w:szCs w:val="24"/>
-        </w:rPr>
-        <w:t xml:space="preserve">Diagram przypadków użycia (ang. </w:t>
-      </w:r>
-      <w:proofErr w:type="spellStart"/>
-      <w:r>
-        <w:rPr>
-          <w:rFonts w:cs="Times New Roman"/>
-          <w:sz w:val="24"/>
-          <w:szCs w:val="24"/>
-        </w:rPr>
-        <w:t>use</w:t>
-      </w:r>
-      <w:proofErr w:type="spellEnd"/>
-      <w:r>
-        <w:rPr>
-          <w:rFonts w:cs="Times New Roman"/>
-          <w:sz w:val="24"/>
-          <w:szCs w:val="24"/>
-        </w:rPr>
-        <w:t xml:space="preserve"> </w:t>
-      </w:r>
-      <w:proofErr w:type="spellStart"/>
-      <w:r>
-        <w:rPr>
-          <w:rFonts w:cs="Times New Roman"/>
-          <w:sz w:val="24"/>
-          <w:szCs w:val="24"/>
-        </w:rPr>
-        <w:t>case</w:t>
-      </w:r>
-      <w:proofErr w:type="spellEnd"/>
-      <w:r>
-        <w:rPr>
-          <w:rFonts w:cs="Times New Roman"/>
-          <w:sz w:val="24"/>
-          <w:szCs w:val="24"/>
-        </w:rPr>
-        <w:t>) jest wykorzystywany do opisu funkcjonalności systemu z perspektywy użytkowników. Definiuje ich uogólnione operacje i w prosty sposób opisuje działania które każdy z aktorów może wykonywać.</w:t>
-      </w:r>
-    </w:p>
-    <w:p>
-      <w:pPr>
-        <w:rPr>
-          <w:rFonts w:cs="Times New Roman"/>
-          <w:sz w:val="24"/>
-          <w:szCs w:val="24"/>
-        </w:rPr>
-      </w:pPr>
+      <w:bookmarkEnd w:id="3"/>
+    </w:p>
+    <w:p>
+      <w:pPr>
+        <w:rPr>
+          <w:rFonts w:cs="Times New Roman"/>
+          <w:sz w:val="24"/>
+          <w:szCs w:val="24"/>
+        </w:rPr>
+      </w:pPr>
+      <w:r>
+        <w:rPr>
+          <w:rFonts w:cs="Times New Roman"/>
+          <w:sz w:val="24"/>
+          <w:szCs w:val="24"/>
+        </w:rPr>
+        <w:t>Diagram przypadków użycia (ang. use case) jest wykorzystywany do opisu funkcjonalności systemu z perspektywy użytkowników. Definiuje ich uogólnione operacje i w prosty sposób opisuje działania które każdy z aktorów może wykonywać.</w:t>
+      </w:r>
       <w:r>
         <w:rPr>
           <w:rFonts w:cs="Times New Roman"/>
@@ -2432,7 +2443,7 @@
           <w:lang w:eastAsia="pl-PL"/>
         </w:rPr>
         <w:drawing>
-          <wp:inline distT="0" distB="0" distL="0" distR="0" wp14:anchorId="46D45A3A" wp14:editId="5B964F91">
+          <wp:inline distT="0" distB="0" distL="0" distR="0" wp14:anchorId="78483F09" wp14:editId="06A72E64">
             <wp:extent cx="5505450" cy="7775614"/>
             <wp:effectExtent l="0" t="0" r="0" b="0"/>
             <wp:docPr id="12" name="Obraz 12"/>
@@ -2449,7 +2460,7 @@
                     </pic:cNvPicPr>
                   </pic:nvPicPr>
                   <pic:blipFill>
-                    <a:blip r:embed="rId5">
+                    <a:blip r:embed="rId8">
                       <a:extLst>
                         <a:ext uri="{28A0092B-C50C-407E-A947-70E740481C1C}">
                           <a14:useLocalDpi xmlns:a14="http://schemas.microsoft.com/office/drawing/2010/main" val="0"/>
@@ -2549,7 +2560,7 @@
           <w:lang w:eastAsia="pl-PL"/>
         </w:rPr>
         <w:drawing>
-          <wp:inline distT="0" distB="0" distL="0" distR="0" wp14:anchorId="3077481E" wp14:editId="6B166397">
+          <wp:inline distT="0" distB="0" distL="0" distR="0" wp14:anchorId="56AB5804" wp14:editId="065C794F">
             <wp:extent cx="5377082" cy="2724150"/>
             <wp:effectExtent l="0" t="0" r="0" b="0"/>
             <wp:docPr id="4" name="Obraz 4"/>
@@ -2566,7 +2577,7 @@
                     </pic:cNvPicPr>
                   </pic:nvPicPr>
                   <pic:blipFill>
-                    <a:blip r:embed="rId6">
+                    <a:blip r:embed="rId9">
                       <a:extLst>
                         <a:ext uri="{28A0092B-C50C-407E-A947-70E740481C1C}">
                           <a14:useLocalDpi xmlns:a14="http://schemas.microsoft.com/office/drawing/2010/main" val="0"/>
@@ -2665,7 +2676,7 @@
           <w:lang w:eastAsia="pl-PL"/>
         </w:rPr>
         <w:drawing>
-          <wp:inline distT="0" distB="0" distL="0" distR="0" wp14:anchorId="54F776A4" wp14:editId="348F42E0">
+          <wp:inline distT="0" distB="0" distL="0" distR="0" wp14:anchorId="24A675BC" wp14:editId="20FF8351">
             <wp:extent cx="5581650" cy="2790825"/>
             <wp:effectExtent l="0" t="0" r="0" b="9525"/>
             <wp:docPr id="3" name="Obraz 3"/>
@@ -2682,7 +2693,7 @@
                     </pic:cNvPicPr>
                   </pic:nvPicPr>
                   <pic:blipFill>
-                    <a:blip r:embed="rId7">
+                    <a:blip r:embed="rId10">
                       <a:extLst>
                         <a:ext uri="{28A0092B-C50C-407E-A947-70E740481C1C}">
                           <a14:useLocalDpi xmlns:a14="http://schemas.microsoft.com/office/drawing/2010/main" val="0"/>
@@ -2758,7 +2769,7 @@
           <w:lang w:eastAsia="pl-PL"/>
         </w:rPr>
         <w:drawing>
-          <wp:inline distT="0" distB="0" distL="0" distR="0" wp14:anchorId="77056848" wp14:editId="257E9B5A">
+          <wp:inline distT="0" distB="0" distL="0" distR="0" wp14:anchorId="055D81FC" wp14:editId="6F5065EE">
             <wp:extent cx="5762625" cy="1714500"/>
             <wp:effectExtent l="0" t="0" r="9525" b="0"/>
             <wp:docPr id="8" name="Obraz 8"/>
@@ -2775,7 +2786,7 @@
                     </pic:cNvPicPr>
                   </pic:nvPicPr>
                   <pic:blipFill>
-                    <a:blip r:embed="rId8">
+                    <a:blip r:embed="rId11">
                       <a:extLst>
                         <a:ext uri="{28A0092B-C50C-407E-A947-70E740481C1C}">
                           <a14:useLocalDpi xmlns:a14="http://schemas.microsoft.com/office/drawing/2010/main" val="0"/>
@@ -2863,7 +2874,7 @@
           <w:lang w:eastAsia="pl-PL"/>
         </w:rPr>
         <w:drawing>
-          <wp:inline distT="0" distB="0" distL="0" distR="0" wp14:anchorId="051A95A7" wp14:editId="67EBE5DB">
+          <wp:inline distT="0" distB="0" distL="0" distR="0" wp14:anchorId="7A633CF0" wp14:editId="4C25CF87">
             <wp:extent cx="5749925" cy="1257935"/>
             <wp:effectExtent l="0" t="0" r="3175" b="0"/>
             <wp:docPr id="13" name="Obraz 13"/>
@@ -2880,7 +2891,7 @@
                     </pic:cNvPicPr>
                   </pic:nvPicPr>
                   <pic:blipFill>
-                    <a:blip r:embed="rId9">
+                    <a:blip r:embed="rId12">
                       <a:extLst>
                         <a:ext uri="{28A0092B-C50C-407E-A947-70E740481C1C}">
                           <a14:useLocalDpi xmlns:a14="http://schemas.microsoft.com/office/drawing/2010/main" val="0"/>
@@ -2942,6 +2953,7 @@
           <w:szCs w:val="24"/>
         </w:rPr>
       </w:pPr>
+      <w:bookmarkStart w:id="4" w:name="_GoBack"/>
       <w:r>
         <w:rPr>
           <w:rFonts w:cs="Times New Roman"/>
@@ -2951,7 +2963,7 @@
           <w:lang w:eastAsia="pl-PL"/>
         </w:rPr>
         <w:drawing>
-          <wp:inline distT="0" distB="0" distL="0" distR="0" wp14:anchorId="5FDDF99E" wp14:editId="61BE144A">
+          <wp:inline distT="0" distB="0" distL="0" distR="0" wp14:anchorId="6197501F" wp14:editId="04E9AC8D">
             <wp:extent cx="5775325" cy="5197475"/>
             <wp:effectExtent l="0" t="0" r="0" b="3175"/>
             <wp:docPr id="19" name="Obraz 19"/>
@@ -2968,7 +2980,7 @@
                     </pic:cNvPicPr>
                   </pic:nvPicPr>
                   <pic:blipFill>
-                    <a:blip r:embed="rId10">
+                    <a:blip r:embed="rId13">
                       <a:extLst>
                         <a:ext uri="{28A0092B-C50C-407E-A947-70E740481C1C}">
                           <a14:useLocalDpi xmlns:a14="http://schemas.microsoft.com/office/drawing/2010/main" val="0"/>
@@ -2999,6 +3011,7 @@
           </wp:inline>
         </w:drawing>
       </w:r>
+      <w:bookmarkEnd w:id="4"/>
     </w:p>
     <w:p>
       <w:pPr>
@@ -3051,7 +3064,7 @@
           <w:lang w:eastAsia="pl-PL"/>
         </w:rPr>
         <w:drawing>
-          <wp:inline distT="0" distB="0" distL="0" distR="0" wp14:anchorId="541D3851" wp14:editId="000668AD">
+          <wp:inline distT="0" distB="0" distL="0" distR="0" wp14:anchorId="138D574C" wp14:editId="305AA952">
             <wp:extent cx="5745480" cy="1869440"/>
             <wp:effectExtent l="0" t="0" r="7620" b="0"/>
             <wp:docPr id="20" name="Obraz 20"/>
@@ -3068,7 +3081,7 @@
                     </pic:cNvPicPr>
                   </pic:nvPicPr>
                   <pic:blipFill>
-                    <a:blip r:embed="rId11">
+                    <a:blip r:embed="rId14">
                       <a:extLst>
                         <a:ext uri="{28A0092B-C50C-407E-A947-70E740481C1C}">
                           <a14:useLocalDpi xmlns:a14="http://schemas.microsoft.com/office/drawing/2010/main" val="0"/>
@@ -3135,7 +3148,7 @@
           <w:lang w:eastAsia="pl-PL"/>
         </w:rPr>
         <w:drawing>
-          <wp:inline distT="0" distB="0" distL="0" distR="0" wp14:anchorId="10EA61E2" wp14:editId="0AB9D4F4">
+          <wp:inline distT="0" distB="0" distL="0" distR="0" wp14:anchorId="211E76CC" wp14:editId="28C038F1">
             <wp:extent cx="6520180" cy="2266950"/>
             <wp:effectExtent l="0" t="0" r="0" b="0"/>
             <wp:docPr id="25" name="Obraz 25"/>
@@ -3152,7 +3165,7 @@
                     </pic:cNvPicPr>
                   </pic:nvPicPr>
                   <pic:blipFill>
-                    <a:blip r:embed="rId12">
+                    <a:blip r:embed="rId15">
                       <a:extLst>
                         <a:ext uri="{28A0092B-C50C-407E-A947-70E740481C1C}">
                           <a14:useLocalDpi xmlns:a14="http://schemas.microsoft.com/office/drawing/2010/main" val="0"/>
@@ -3217,7 +3230,7 @@
           <w:lang w:eastAsia="pl-PL"/>
         </w:rPr>
         <w:drawing>
-          <wp:inline distT="0" distB="0" distL="0" distR="0" wp14:anchorId="162B381A" wp14:editId="13140C37">
+          <wp:inline distT="0" distB="0" distL="0" distR="0" wp14:anchorId="71553E4E" wp14:editId="6E441E7C">
             <wp:extent cx="5753100" cy="1409700"/>
             <wp:effectExtent l="0" t="0" r="7620" b="0"/>
             <wp:docPr id="26" name="Obraz 26"/>
@@ -3234,7 +3247,7 @@
                     </pic:cNvPicPr>
                   </pic:nvPicPr>
                   <pic:blipFill>
-                    <a:blip r:embed="rId13">
+                    <a:blip r:embed="rId16">
                       <a:extLst>
                         <a:ext uri="{28A0092B-C50C-407E-A947-70E740481C1C}">
                           <a14:useLocalDpi xmlns:a14="http://schemas.microsoft.com/office/drawing/2010/main" val="0"/>
@@ -3292,7 +3305,7 @@
           <w:lang w:eastAsia="pl-PL"/>
         </w:rPr>
         <w:drawing>
-          <wp:inline distT="0" distB="0" distL="0" distR="0" wp14:anchorId="0325684E" wp14:editId="4D1F1CD8">
+          <wp:inline distT="0" distB="0" distL="0" distR="0" wp14:anchorId="46526778" wp14:editId="62583A23">
             <wp:extent cx="6553200" cy="2777515"/>
             <wp:effectExtent l="0" t="0" r="0" b="3810"/>
             <wp:docPr id="29" name="Obraz 29"/>
@@ -3309,7 +3322,7 @@
                     </pic:cNvPicPr>
                   </pic:nvPicPr>
                   <pic:blipFill>
-                    <a:blip r:embed="rId14">
+                    <a:blip r:embed="rId17">
                       <a:extLst>
                         <a:ext uri="{28A0092B-C50C-407E-A947-70E740481C1C}">
                           <a14:useLocalDpi xmlns:a14="http://schemas.microsoft.com/office/drawing/2010/main" val="0"/>
@@ -3364,7 +3377,7 @@
       <w:pPr>
         <w:pStyle w:val="Nagwek3"/>
       </w:pPr>
-      <w:bookmarkStart w:id="5" w:name="_Toc483560108"/>
+      <w:bookmarkStart w:id="5" w:name="_Toc483576729"/>
       <w:r>
         <w:lastRenderedPageBreak/>
         <w:t>5</w:t>
@@ -3546,7 +3559,6 @@
         </w:rPr>
         <w:t> </w:t>
       </w:r>
-      <w:proofErr w:type="spellStart"/>
       <w:r>
         <w:rPr>
           <w:rStyle w:val="hiddenspellerror"/>
@@ -3557,7 +3569,6 @@
         </w:rPr>
         <w:t>reference</w:t>
       </w:r>
-      <w:proofErr w:type="spellEnd"/>
       <w:r>
         <w:rPr>
           <w:rStyle w:val="apple-converted-space"/>
@@ -3723,7 +3734,7 @@
           <w:lang w:eastAsia="pl-PL"/>
         </w:rPr>
         <w:drawing>
-          <wp:inline distT="0" distB="0" distL="0" distR="0" wp14:anchorId="3DA26E12" wp14:editId="1B657A83">
+          <wp:inline distT="0" distB="0" distL="0" distR="0" wp14:anchorId="6DBB3EDB" wp14:editId="43675836">
             <wp:extent cx="6253869" cy="4619625"/>
             <wp:effectExtent l="0" t="0" r="0" b="0"/>
             <wp:docPr id="2" name="Obraz 2" descr="C:\Users\Lolix\AppData\Local\Microsoft\Windows\INetCache\Content.Word\LOGOWANIE - SD.PNG"/>
@@ -3740,7 +3751,7 @@
                     </pic:cNvPicPr>
                   </pic:nvPicPr>
                   <pic:blipFill>
-                    <a:blip r:embed="rId15">
+                    <a:blip r:embed="rId18">
                       <a:extLst>
                         <a:ext uri="{28A0092B-C50C-407E-A947-70E740481C1C}">
                           <a14:useLocalDpi xmlns:a14="http://schemas.microsoft.com/office/drawing/2010/main" val="0"/>
@@ -3784,14 +3795,27 @@
       <w:r>
         <w:t xml:space="preserve">Rysunek </w:t>
       </w:r>
-      <w:fldSimple w:instr=" SEQ Rysunek \* ARABIC ">
-        <w:r>
-          <w:rPr>
-            <w:noProof/>
-          </w:rPr>
-          <w:t>1</w:t>
-        </w:r>
-      </w:fldSimple>
+      <w:r>
+        <w:fldChar w:fldCharType="begin"/>
+      </w:r>
+      <w:r>
+        <w:instrText xml:space="preserve"> SEQ Rysunek \* ARABIC </w:instrText>
+      </w:r>
+      <w:r>
+        <w:fldChar w:fldCharType="separate"/>
+      </w:r>
+      <w:r>
+        <w:rPr>
+          <w:noProof/>
+        </w:rPr>
+        <w:t>1</w:t>
+      </w:r>
+      <w:r>
+        <w:rPr>
+          <w:noProof/>
+        </w:rPr>
+        <w:fldChar w:fldCharType="end"/>
+      </w:r>
       <w:r>
         <w:t>Diagram logowania</w:t>
       </w:r>
@@ -3828,7 +3852,7 @@
             <o:lock v:ext="edit" aspectratio="t"/>
           </v:shapetype>
           <v:shape id="_x0000_i1025" type="#_x0000_t75" style="width:512.25pt;height:317.25pt">
-            <v:imagedata r:id="rId16" o:title="REJESTRACJA - SD"/>
+            <v:imagedata r:id="rId19" o:title="REJESTRACJA - SD"/>
           </v:shape>
         </w:pict>
       </w:r>
@@ -3861,7 +3885,7 @@
         </w:rPr>
         <w:pict>
           <v:shape id="_x0000_i1026" type="#_x0000_t75" style="width:486pt;height:314.25pt">
-            <v:imagedata r:id="rId17" o:title="PRZEGLADANIE - SD"/>
+            <v:imagedata r:id="rId20" o:title="PRZEGLADANIE - SD"/>
           </v:shape>
         </w:pict>
       </w:r>
@@ -3890,7 +3914,7 @@
         <w:lastRenderedPageBreak/>
         <w:pict>
           <v:shape id="_x0000_i1027" type="#_x0000_t75" style="width:511.5pt;height:333pt">
-            <v:imagedata r:id="rId18" o:title="ZAMÓWIENIE - SD"/>
+            <v:imagedata r:id="rId21" o:title="ZAMÓWIENIE - SD"/>
           </v:shape>
         </w:pict>
       </w:r>
@@ -3923,7 +3947,7 @@
         </w:rPr>
         <w:pict>
           <v:shape id="_x0000_i1028" type="#_x0000_t75" style="width:494.25pt;height:306pt">
-            <v:imagedata r:id="rId19" o:title="MODYFIKACJA - SD"/>
+            <v:imagedata r:id="rId22" o:title="MODYFIKACJA - SD"/>
           </v:shape>
         </w:pict>
       </w:r>
@@ -3957,7 +3981,7 @@
         <w:lastRenderedPageBreak/>
         <w:pict>
           <v:shape id="_x0000_i1029" type="#_x0000_t75" style="width:453.75pt;height:275.25pt">
-            <v:imagedata r:id="rId20" o:title="USUWANIE - SD"/>
+            <v:imagedata r:id="rId23" o:title="USUWANIE - SD"/>
           </v:shape>
         </w:pict>
       </w:r>
@@ -4138,7 +4162,7 @@
       <w:pPr>
         <w:pStyle w:val="Nagwek3"/>
       </w:pPr>
-      <w:bookmarkStart w:id="6" w:name="_Toc483560109"/>
+      <w:bookmarkStart w:id="6" w:name="_Toc483576730"/>
       <w:r>
         <w:lastRenderedPageBreak/>
         <w:t>6</w:t>
@@ -4250,7 +4274,7 @@
         </w:rPr>
         <w:pict>
           <v:shape id="_x0000_i1030" type="#_x0000_t75" style="width:243.75pt;height:517.5pt">
-            <v:imagedata r:id="rId21" o:title="CD2 - SECURITY"/>
+            <v:imagedata r:id="rId24" o:title="CD2 - SECURITY"/>
           </v:shape>
         </w:pict>
       </w:r>
@@ -4267,14 +4291,27 @@
       <w:r>
         <w:t xml:space="preserve">Rysunek </w:t>
       </w:r>
-      <w:fldSimple w:instr=" SEQ Rysunek \* ARABIC ">
-        <w:r>
-          <w:rPr>
-            <w:noProof/>
-          </w:rPr>
-          <w:t>2</w:t>
-        </w:r>
-      </w:fldSimple>
+      <w:r>
+        <w:fldChar w:fldCharType="begin"/>
+      </w:r>
+      <w:r>
+        <w:instrText xml:space="preserve"> SEQ Rysunek \* ARABIC </w:instrText>
+      </w:r>
+      <w:r>
+        <w:fldChar w:fldCharType="separate"/>
+      </w:r>
+      <w:r>
+        <w:rPr>
+          <w:noProof/>
+        </w:rPr>
+        <w:t>2</w:t>
+      </w:r>
+      <w:r>
+        <w:rPr>
+          <w:noProof/>
+        </w:rPr>
+        <w:fldChar w:fldCharType="end"/>
+      </w:r>
       <w:r>
         <w:t xml:space="preserve"> Zabezpieczenia</w:t>
       </w:r>
@@ -4292,7 +4329,7 @@
         <w:lastRenderedPageBreak/>
         <w:pict>
           <v:shape id="_x0000_i1031" type="#_x0000_t75" style="width:370.5pt;height:677.25pt">
-            <v:imagedata r:id="rId22" o:title="CD2 - ORDER ORDER SERVICE"/>
+            <v:imagedata r:id="rId25" o:title="CD2 - ORDER ORDER SERVICE"/>
           </v:shape>
         </w:pict>
       </w:r>
@@ -4309,14 +4346,27 @@
       <w:r>
         <w:t xml:space="preserve">Rysunek </w:t>
       </w:r>
-      <w:fldSimple w:instr=" SEQ Rysunek \* ARABIC ">
-        <w:r>
-          <w:rPr>
-            <w:noProof/>
-          </w:rPr>
-          <w:t>3</w:t>
-        </w:r>
-      </w:fldSimple>
+      <w:r>
+        <w:fldChar w:fldCharType="begin"/>
+      </w:r>
+      <w:r>
+        <w:instrText xml:space="preserve"> SEQ Rysunek \* ARABIC </w:instrText>
+      </w:r>
+      <w:r>
+        <w:fldChar w:fldCharType="separate"/>
+      </w:r>
+      <w:r>
+        <w:rPr>
+          <w:noProof/>
+        </w:rPr>
+        <w:t>3</w:t>
+      </w:r>
+      <w:r>
+        <w:rPr>
+          <w:noProof/>
+        </w:rPr>
+        <w:fldChar w:fldCharType="end"/>
+      </w:r>
       <w:r>
         <w:t xml:space="preserve"> Zamówienia</w:t>
       </w:r>
@@ -4334,7 +4384,7 @@
         <w:lastRenderedPageBreak/>
         <w:pict>
           <v:shape id="_x0000_i1032" type="#_x0000_t75" style="width:349.5pt;height:678pt">
-            <v:imagedata r:id="rId23" o:title="CD2 - CUSTOMER USER SERVICE"/>
+            <v:imagedata r:id="rId26" o:title="CD2 - CUSTOMER USER SERVICE"/>
           </v:shape>
         </w:pict>
       </w:r>
@@ -4342,25 +4392,441 @@
     <w:p>
       <w:pPr>
         <w:pStyle w:val="Legenda"/>
-        <w:rPr>
-          <w:rFonts w:cs="Times New Roman"/>
-          <w:sz w:val="24"/>
-          <w:szCs w:val="24"/>
-        </w:rPr>
       </w:pPr>
       <w:r>
         <w:t xml:space="preserve">Rysunek </w:t>
       </w:r>
-      <w:fldSimple w:instr=" SEQ Rysunek \* ARABIC ">
-        <w:r>
-          <w:rPr>
-            <w:noProof/>
-          </w:rPr>
-          <w:t>4</w:t>
-        </w:r>
-      </w:fldSimple>
+      <w:r>
+        <w:fldChar w:fldCharType="begin"/>
+      </w:r>
+      <w:r>
+        <w:instrText xml:space="preserve"> SEQ Rysunek \* ARABIC </w:instrText>
+      </w:r>
+      <w:r>
+        <w:fldChar w:fldCharType="separate"/>
+      </w:r>
+      <w:r>
+        <w:rPr>
+          <w:noProof/>
+        </w:rPr>
+        <w:t>4</w:t>
+      </w:r>
+      <w:r>
+        <w:rPr>
+          <w:noProof/>
+        </w:rPr>
+        <w:fldChar w:fldCharType="end"/>
+      </w:r>
       <w:r>
         <w:t xml:space="preserve"> Modyfikacje</w:t>
+      </w:r>
+    </w:p>
+    <w:p>
+      <w:pPr>
+        <w:pStyle w:val="Nagwek3"/>
+      </w:pPr>
+      <w:bookmarkStart w:id="7" w:name="_Toc483576731"/>
+      <w:r>
+        <w:lastRenderedPageBreak/>
+        <w:t xml:space="preserve">7. </w:t>
+      </w:r>
+      <w:r>
+        <w:t xml:space="preserve">Diagram </w:t>
+      </w:r>
+      <w:r>
+        <w:t>bazy danych</w:t>
+      </w:r>
+      <w:bookmarkEnd w:id="7"/>
+    </w:p>
+    <w:p>
+      <w:r>
+        <w:t>Fizyczny model ERD reprezentuje rzeczywisty projekt wzorcowej relacyjnej bazy danych. Przedstawia sposób, w jaki dane powinny być powiązane w konkretnym DBMS, dlatego ważne jest, aby rozważyć konwencję i ograniczenie DBMS używane podczas projektowania</w:t>
+      </w:r>
+      <w:r>
+        <w:t xml:space="preserve"> fizycznego modelu ERD. Oznacza to, że konieczne jest dokładne wykorzystanie typu danych dla kolumn i użycie zastrzeżonych słów w nazwach i kolumnach. Poza tym w fizycznym modelu bazy danych powinny się znadjować klucze podstawowe, klucze obce i ograniczenia do projektu.</w:t>
+      </w:r>
+    </w:p>
+    <w:p/>
+    <w:p>
+      <w:r>
+        <w:rPr>
+          <w:noProof/>
+          <w:lang w:eastAsia="pl-PL"/>
+        </w:rPr>
+        <w:drawing>
+          <wp:inline distT="0" distB="0" distL="0" distR="0" wp14:anchorId="6EAFE4CF" wp14:editId="6CE9C731">
+            <wp:extent cx="5760720" cy="4041140"/>
+            <wp:effectExtent l="0" t="0" r="0" b="0"/>
+            <wp:docPr id="1" name="Picture 1"/>
+            <wp:cNvGraphicFramePr>
+              <a:graphicFrameLocks xmlns:a="http://schemas.openxmlformats.org/drawingml/2006/main" noChangeAspect="1"/>
+            </wp:cNvGraphicFramePr>
+            <a:graphic xmlns:a="http://schemas.openxmlformats.org/drawingml/2006/main">
+              <a:graphicData uri="http://schemas.openxmlformats.org/drawingml/2006/picture">
+                <pic:pic xmlns:pic="http://schemas.openxmlformats.org/drawingml/2006/picture">
+                  <pic:nvPicPr>
+                    <pic:cNvPr id="1" name="Fizyczny_ERD.png"/>
+                    <pic:cNvPicPr/>
+                  </pic:nvPicPr>
+                  <pic:blipFill>
+                    <a:blip r:embed="rId27" cstate="print">
+                      <a:extLst>
+                        <a:ext uri="{28A0092B-C50C-407E-A947-70E740481C1C}">
+                          <a14:useLocalDpi xmlns:a14="http://schemas.microsoft.com/office/drawing/2010/main" val="0"/>
+                        </a:ext>
+                      </a:extLst>
+                    </a:blip>
+                    <a:stretch>
+                      <a:fillRect/>
+                    </a:stretch>
+                  </pic:blipFill>
+                  <pic:spPr>
+                    <a:xfrm>
+                      <a:off x="0" y="0"/>
+                      <a:ext cx="5760720" cy="4041140"/>
+                    </a:xfrm>
+                    <a:prstGeom prst="rect">
+                      <a:avLst/>
+                    </a:prstGeom>
+                  </pic:spPr>
+                </pic:pic>
+              </a:graphicData>
+            </a:graphic>
+          </wp:inline>
+        </w:drawing>
+      </w:r>
+    </w:p>
+    <w:p/>
+    <w:p>
+      <w:pPr>
+        <w:pStyle w:val="Nagwek3"/>
+      </w:pPr>
+      <w:bookmarkStart w:id="8" w:name="_Toc483576732"/>
+      <w:r>
+        <w:t xml:space="preserve">8. </w:t>
+      </w:r>
+      <w:r>
+        <w:t xml:space="preserve">Diagram </w:t>
+      </w:r>
+      <w:r>
+        <w:t>stanów</w:t>
+      </w:r>
+      <w:bookmarkEnd w:id="8"/>
+    </w:p>
+    <w:p>
+      <w:pPr>
+        <w:tabs>
+          <w:tab w:val="left" w:pos="916"/>
+          <w:tab w:val="left" w:pos="1832"/>
+          <w:tab w:val="left" w:pos="2748"/>
+          <w:tab w:val="left" w:pos="3664"/>
+          <w:tab w:val="left" w:pos="4580"/>
+          <w:tab w:val="left" w:pos="5496"/>
+          <w:tab w:val="left" w:pos="6412"/>
+          <w:tab w:val="left" w:pos="7328"/>
+          <w:tab w:val="left" w:pos="8244"/>
+          <w:tab w:val="left" w:pos="9160"/>
+          <w:tab w:val="left" w:pos="10076"/>
+          <w:tab w:val="left" w:pos="10992"/>
+          <w:tab w:val="left" w:pos="11908"/>
+          <w:tab w:val="left" w:pos="12824"/>
+          <w:tab w:val="left" w:pos="13740"/>
+          <w:tab w:val="left" w:pos="14656"/>
+        </w:tabs>
+        <w:spacing w:after="0" w:line="240" w:lineRule="auto"/>
+        <w:rPr>
+          <w:rFonts w:ascii="Adobe Caslon Pro Bold" w:eastAsia="Times New Roman" w:hAnsi="Adobe Caslon Pro Bold" w:cs="Courier New"/>
+          <w:sz w:val="24"/>
+          <w:szCs w:val="24"/>
+          <w:lang w:eastAsia="pl-PL"/>
+        </w:rPr>
+      </w:pPr>
+      <w:r>
+        <w:t>Schemat diagramu stanu jak sama nazwa opisuje różne stany obiektu systemu. Stany są specyficzne dla każdego obiektu. Schemat diagramu stanowego opisuje maszynę stanu. Maszyna stanu może być zdefiniowana jako maszyna, która definiuje różne stany obiektu, a stany te są kontrolowane przez zdarzenia zewnętrzne lub wewnętrzne. Diagram stanów jest pewną mutacją diagramu aktywności, z tą różnicą, że diagram aktywności skupia się raczej na opisaniu jakiegoś procesu, w którym uczestniczy wiele obiektów, zaś diagram stanów pokazuje, jakie są możliwe stany konkretnego obiektu.</w:t>
+      </w:r>
+      <w:r>
+        <w:rPr>
+          <w:rFonts w:ascii="Adobe Caslon Pro Bold" w:hAnsi="Adobe Caslon Pro Bold"/>
+          <w:sz w:val="24"/>
+          <w:szCs w:val="24"/>
+        </w:rPr>
+        <w:t xml:space="preserve"> </w:t>
+      </w:r>
+    </w:p>
+    <w:p>
+      <w:pPr>
+        <w:pStyle w:val="Akapitzlist"/>
+        <w:numPr>
+          <w:ilvl w:val="0"/>
+          <w:numId w:val="2"/>
+        </w:numPr>
+      </w:pPr>
+      <w:r>
+        <w:rPr>
+          <w:highlight w:val="lightGray"/>
+        </w:rPr>
+        <w:br w:type="column"/>
+      </w:r>
+      <w:r>
+        <w:lastRenderedPageBreak/>
+        <w:t>Na pierwszym diagramie przedstawiono  ogólny diagram stanów dla systemu sklepu internetowego:</w:t>
+      </w:r>
+      <w:r>
+        <w:rPr>
+          <w:noProof/>
+          <w:lang w:eastAsia="pl-PL"/>
+        </w:rPr>
+        <w:drawing>
+          <wp:inline distT="0" distB="0" distL="0" distR="0" wp14:anchorId="15FF4B53" wp14:editId="7DF95F41">
+            <wp:extent cx="5372956" cy="4038600"/>
+            <wp:effectExtent l="0" t="0" r="0" b="0"/>
+            <wp:docPr id="9" name="Picture 9"/>
+            <wp:cNvGraphicFramePr>
+              <a:graphicFrameLocks xmlns:a="http://schemas.openxmlformats.org/drawingml/2006/main" noChangeAspect="1"/>
+            </wp:cNvGraphicFramePr>
+            <a:graphic xmlns:a="http://schemas.openxmlformats.org/drawingml/2006/main">
+              <a:graphicData uri="http://schemas.openxmlformats.org/drawingml/2006/picture">
+                <pic:pic xmlns:pic="http://schemas.openxmlformats.org/drawingml/2006/picture">
+                  <pic:nvPicPr>
+                    <pic:cNvPr id="9" name="Maszyna stanowa SYSTEM.png"/>
+                    <pic:cNvPicPr/>
+                  </pic:nvPicPr>
+                  <pic:blipFill>
+                    <a:blip r:embed="rId28">
+                      <a:extLst>
+                        <a:ext uri="{28A0092B-C50C-407E-A947-70E740481C1C}">
+                          <a14:useLocalDpi xmlns:a14="http://schemas.microsoft.com/office/drawing/2010/main" val="0"/>
+                        </a:ext>
+                      </a:extLst>
+                    </a:blip>
+                    <a:stretch>
+                      <a:fillRect/>
+                    </a:stretch>
+                  </pic:blipFill>
+                  <pic:spPr>
+                    <a:xfrm>
+                      <a:off x="0" y="0"/>
+                      <a:ext cx="5381629" cy="4045119"/>
+                    </a:xfrm>
+                    <a:prstGeom prst="rect">
+                      <a:avLst/>
+                    </a:prstGeom>
+                  </pic:spPr>
+                </pic:pic>
+              </a:graphicData>
+            </a:graphic>
+          </wp:inline>
+        </w:drawing>
+      </w:r>
+    </w:p>
+    <w:p>
+      <w:pPr>
+        <w:ind w:left="360"/>
+      </w:pPr>
+    </w:p>
+    <w:p>
+      <w:pPr>
+        <w:pStyle w:val="Akapitzlist"/>
+        <w:numPr>
+          <w:ilvl w:val="0"/>
+          <w:numId w:val="2"/>
+        </w:numPr>
+      </w:pPr>
+      <w:r>
+        <w:t>Diagram drugi skupia się głównie na funkcjach dostępnych dla administratora systemu:</w:t>
+      </w:r>
+    </w:p>
+    <w:p>
+      <w:pPr>
+        <w:pStyle w:val="Akapitzlist"/>
+        <w:jc w:val="both"/>
+      </w:pPr>
+      <w:r>
+        <w:rPr>
+          <w:noProof/>
+          <w:lang w:eastAsia="pl-PL"/>
+        </w:rPr>
+        <w:drawing>
+          <wp:inline distT="0" distB="0" distL="0" distR="0" wp14:anchorId="503D296D" wp14:editId="556B0D78">
+            <wp:extent cx="5362142" cy="3686175"/>
+            <wp:effectExtent l="0" t="0" r="0" b="0"/>
+            <wp:docPr id="5" name="Picture 5"/>
+            <wp:cNvGraphicFramePr>
+              <a:graphicFrameLocks xmlns:a="http://schemas.openxmlformats.org/drawingml/2006/main" noChangeAspect="1"/>
+            </wp:cNvGraphicFramePr>
+            <a:graphic xmlns:a="http://schemas.openxmlformats.org/drawingml/2006/main">
+              <a:graphicData uri="http://schemas.openxmlformats.org/drawingml/2006/picture">
+                <pic:pic xmlns:pic="http://schemas.openxmlformats.org/drawingml/2006/picture">
+                  <pic:nvPicPr>
+                    <pic:cNvPr id="5" name="Maszyna stanowa ADMINISTRATOR.png"/>
+                    <pic:cNvPicPr/>
+                  </pic:nvPicPr>
+                  <pic:blipFill>
+                    <a:blip r:embed="rId29">
+                      <a:extLst>
+                        <a:ext uri="{28A0092B-C50C-407E-A947-70E740481C1C}">
+                          <a14:useLocalDpi xmlns:a14="http://schemas.microsoft.com/office/drawing/2010/main" val="0"/>
+                        </a:ext>
+                      </a:extLst>
+                    </a:blip>
+                    <a:stretch>
+                      <a:fillRect/>
+                    </a:stretch>
+                  </pic:blipFill>
+                  <pic:spPr>
+                    <a:xfrm>
+                      <a:off x="0" y="0"/>
+                      <a:ext cx="5372923" cy="3693587"/>
+                    </a:xfrm>
+                    <a:prstGeom prst="rect">
+                      <a:avLst/>
+                    </a:prstGeom>
+                  </pic:spPr>
+                </pic:pic>
+              </a:graphicData>
+            </a:graphic>
+          </wp:inline>
+        </w:drawing>
+      </w:r>
+    </w:p>
+    <w:p>
+      <w:pPr>
+        <w:pStyle w:val="Akapitzlist"/>
+        <w:jc w:val="both"/>
+      </w:pPr>
+    </w:p>
+    <w:p>
+      <w:pPr>
+        <w:pStyle w:val="Akapitzlist"/>
+        <w:numPr>
+          <w:ilvl w:val="0"/>
+          <w:numId w:val="2"/>
+        </w:numPr>
+      </w:pPr>
+      <w:r>
+        <w:lastRenderedPageBreak/>
+        <w:t>Trzeci diagram pokazuje gówne funkcje moderatora systemu:</w:t>
+      </w:r>
+    </w:p>
+    <w:p>
+      <w:pPr>
+        <w:pStyle w:val="Akapitzlist"/>
+      </w:pPr>
+      <w:r>
+        <w:rPr>
+          <w:noProof/>
+          <w:lang w:eastAsia="pl-PL"/>
+        </w:rPr>
+        <w:drawing>
+          <wp:inline distT="0" distB="0" distL="0" distR="0">
+            <wp:extent cx="5526272" cy="4191000"/>
+            <wp:effectExtent l="0" t="0" r="0" b="0"/>
+            <wp:docPr id="7" name="Picture 7"/>
+            <wp:cNvGraphicFramePr>
+              <a:graphicFrameLocks xmlns:a="http://schemas.openxmlformats.org/drawingml/2006/main" noChangeAspect="1"/>
+            </wp:cNvGraphicFramePr>
+            <a:graphic xmlns:a="http://schemas.openxmlformats.org/drawingml/2006/main">
+              <a:graphicData uri="http://schemas.openxmlformats.org/drawingml/2006/picture">
+                <pic:pic xmlns:pic="http://schemas.openxmlformats.org/drawingml/2006/picture">
+                  <pic:nvPicPr>
+                    <pic:cNvPr id="7" name="Maszyna stanowa MODERATOR.png"/>
+                    <pic:cNvPicPr/>
+                  </pic:nvPicPr>
+                  <pic:blipFill>
+                    <a:blip r:embed="rId30">
+                      <a:extLst>
+                        <a:ext uri="{28A0092B-C50C-407E-A947-70E740481C1C}">
+                          <a14:useLocalDpi xmlns:a14="http://schemas.microsoft.com/office/drawing/2010/main" val="0"/>
+                        </a:ext>
+                      </a:extLst>
+                    </a:blip>
+                    <a:stretch>
+                      <a:fillRect/>
+                    </a:stretch>
+                  </pic:blipFill>
+                  <pic:spPr>
+                    <a:xfrm>
+                      <a:off x="0" y="0"/>
+                      <a:ext cx="5532679" cy="4195859"/>
+                    </a:xfrm>
+                    <a:prstGeom prst="rect">
+                      <a:avLst/>
+                    </a:prstGeom>
+                  </pic:spPr>
+                </pic:pic>
+              </a:graphicData>
+            </a:graphic>
+          </wp:inline>
+        </w:drawing>
+      </w:r>
+    </w:p>
+    <w:p>
+      <w:pPr>
+        <w:pStyle w:val="Akapitzlist"/>
+      </w:pPr>
+    </w:p>
+    <w:p>
+      <w:pPr>
+        <w:pStyle w:val="Akapitzlist"/>
+        <w:numPr>
+          <w:ilvl w:val="0"/>
+          <w:numId w:val="2"/>
+        </w:numPr>
+      </w:pPr>
+      <w:r>
+        <w:t>Na diagramie czwartym przedstawiono funkconalności dostępne dla zwykłego użytkownika – klienta sklepu internetowego:</w:t>
+      </w:r>
+    </w:p>
+    <w:p>
+      <w:pPr>
+        <w:pStyle w:val="Akapitzlist"/>
+      </w:pPr>
+      <w:r>
+        <w:rPr>
+          <w:noProof/>
+          <w:lang w:eastAsia="pl-PL"/>
+        </w:rPr>
+        <w:drawing>
+          <wp:inline distT="0" distB="0" distL="0" distR="0">
+            <wp:extent cx="5514340" cy="3724275"/>
+            <wp:effectExtent l="0" t="0" r="0" b="9525"/>
+            <wp:docPr id="10" name="Picture 10"/>
+            <wp:cNvGraphicFramePr>
+              <a:graphicFrameLocks xmlns:a="http://schemas.openxmlformats.org/drawingml/2006/main" noChangeAspect="1"/>
+            </wp:cNvGraphicFramePr>
+            <a:graphic xmlns:a="http://schemas.openxmlformats.org/drawingml/2006/main">
+              <a:graphicData uri="http://schemas.openxmlformats.org/drawingml/2006/picture">
+                <pic:pic xmlns:pic="http://schemas.openxmlformats.org/drawingml/2006/picture">
+                  <pic:nvPicPr>
+                    <pic:cNvPr id="10" name="Maszyna stanowa KLIENT.png"/>
+                    <pic:cNvPicPr/>
+                  </pic:nvPicPr>
+                  <pic:blipFill>
+                    <a:blip r:embed="rId31">
+                      <a:extLst>
+                        <a:ext uri="{28A0092B-C50C-407E-A947-70E740481C1C}">
+                          <a14:useLocalDpi xmlns:a14="http://schemas.microsoft.com/office/drawing/2010/main" val="0"/>
+                        </a:ext>
+                      </a:extLst>
+                    </a:blip>
+                    <a:stretch>
+                      <a:fillRect/>
+                    </a:stretch>
+                  </pic:blipFill>
+                  <pic:spPr>
+                    <a:xfrm>
+                      <a:off x="0" y="0"/>
+                      <a:ext cx="5524319" cy="3731015"/>
+                    </a:xfrm>
+                    <a:prstGeom prst="rect">
+                      <a:avLst/>
+                    </a:prstGeom>
+                  </pic:spPr>
+                </pic:pic>
+              </a:graphicData>
+            </a:graphic>
+          </wp:inline>
+        </w:drawing>
       </w:r>
     </w:p>
     <w:sectPr>
@@ -4371,6 +4837,245 @@
     </w:sectPr>
   </w:body>
 </w:document>
+</file>
+
+<file path=word/endnotes.xml><?xml version="1.0" encoding="utf-8"?>
+<w:endnotes xmlns:wpc="http://schemas.microsoft.com/office/word/2010/wordprocessingCanvas" xmlns:cx="http://schemas.microsoft.com/office/drawing/2014/chartex" xmlns:mc="http://schemas.openxmlformats.org/markup-compatibility/2006" xmlns:o="urn:schemas-microsoft-com:office:office" xmlns:r="http://schemas.openxmlformats.org/officeDocument/2006/relationships" xmlns:m="http://schemas.openxmlformats.org/officeDocument/2006/math" xmlns:v="urn:schemas-microsoft-com:vml" xmlns:wp14="http://schemas.microsoft.com/office/word/2010/wordprocessingDrawing" xmlns:wp="http://schemas.openxmlformats.org/drawingml/2006/wordprocessingDrawing" xmlns:w10="urn:schemas-microsoft-com:office:word" xmlns:w="http://schemas.openxmlformats.org/wordprocessingml/2006/main" xmlns:w14="http://schemas.microsoft.com/office/word/2010/wordml" xmlns:w15="http://schemas.microsoft.com/office/word/2012/wordml" xmlns:w16se="http://schemas.microsoft.com/office/word/2015/wordml/symex" xmlns:wpg="http://schemas.microsoft.com/office/word/2010/wordprocessingGroup" xmlns:wpi="http://schemas.microsoft.com/office/word/2010/wordprocessingInk" xmlns:wne="http://schemas.microsoft.com/office/word/2006/wordml" xmlns:wps="http://schemas.microsoft.com/office/word/2010/wordprocessingShape" mc:Ignorable="w14 w15 w16se wp14">
+  <w:endnote w:type="separator" w:id="-1">
+    <w:p>
+      <w:pPr>
+        <w:spacing w:after="0" w:line="240" w:lineRule="auto"/>
+      </w:pPr>
+      <w:r>
+        <w:separator/>
+      </w:r>
+    </w:p>
+  </w:endnote>
+  <w:endnote w:type="continuationSeparator" w:id="0">
+    <w:p>
+      <w:pPr>
+        <w:spacing w:after="0" w:line="240" w:lineRule="auto"/>
+      </w:pPr>
+      <w:r>
+        <w:continuationSeparator/>
+      </w:r>
+    </w:p>
+  </w:endnote>
+</w:endnotes>
+</file>
+
+<file path=word/footnotes.xml><?xml version="1.0" encoding="utf-8"?>
+<w:footnotes xmlns:wpc="http://schemas.microsoft.com/office/word/2010/wordprocessingCanvas" xmlns:cx="http://schemas.microsoft.com/office/drawing/2014/chartex" xmlns:mc="http://schemas.openxmlformats.org/markup-compatibility/2006" xmlns:o="urn:schemas-microsoft-com:office:office" xmlns:r="http://schemas.openxmlformats.org/officeDocument/2006/relationships" xmlns:m="http://schemas.openxmlformats.org/officeDocument/2006/math" xmlns:v="urn:schemas-microsoft-com:vml" xmlns:wp14="http://schemas.microsoft.com/office/word/2010/wordprocessingDrawing" xmlns:wp="http://schemas.openxmlformats.org/drawingml/2006/wordprocessingDrawing" xmlns:w10="urn:schemas-microsoft-com:office:word" xmlns:w="http://schemas.openxmlformats.org/wordprocessingml/2006/main" xmlns:w14="http://schemas.microsoft.com/office/word/2010/wordml" xmlns:w15="http://schemas.microsoft.com/office/word/2012/wordml" xmlns:w16se="http://schemas.microsoft.com/office/word/2015/wordml/symex" xmlns:wpg="http://schemas.microsoft.com/office/word/2010/wordprocessingGroup" xmlns:wpi="http://schemas.microsoft.com/office/word/2010/wordprocessingInk" xmlns:wne="http://schemas.microsoft.com/office/word/2006/wordml" xmlns:wps="http://schemas.microsoft.com/office/word/2010/wordprocessingShape" mc:Ignorable="w14 w15 w16se wp14">
+  <w:footnote w:type="separator" w:id="-1">
+    <w:p>
+      <w:pPr>
+        <w:spacing w:after="0" w:line="240" w:lineRule="auto"/>
+      </w:pPr>
+      <w:r>
+        <w:separator/>
+      </w:r>
+    </w:p>
+  </w:footnote>
+  <w:footnote w:type="continuationSeparator" w:id="0">
+    <w:p>
+      <w:pPr>
+        <w:spacing w:after="0" w:line="240" w:lineRule="auto"/>
+      </w:pPr>
+      <w:r>
+        <w:continuationSeparator/>
+      </w:r>
+    </w:p>
+  </w:footnote>
+</w:footnotes>
+</file>
+
+<file path=word/numbering.xml><?xml version="1.0" encoding="utf-8"?>
+<w:numbering xmlns:wpc="http://schemas.microsoft.com/office/word/2010/wordprocessingCanvas" xmlns:cx="http://schemas.microsoft.com/office/drawing/2014/chartex" xmlns:mc="http://schemas.openxmlformats.org/markup-compatibility/2006" xmlns:o="urn:schemas-microsoft-com:office:office" xmlns:r="http://schemas.openxmlformats.org/officeDocument/2006/relationships" xmlns:m="http://schemas.openxmlformats.org/officeDocument/2006/math" xmlns:v="urn:schemas-microsoft-com:vml" xmlns:wp14="http://schemas.microsoft.com/office/word/2010/wordprocessingDrawing" xmlns:wp="http://schemas.openxmlformats.org/drawingml/2006/wordprocessingDrawing" xmlns:w10="urn:schemas-microsoft-com:office:word" xmlns:w="http://schemas.openxmlformats.org/wordprocessingml/2006/main" xmlns:w14="http://schemas.microsoft.com/office/word/2010/wordml" xmlns:w15="http://schemas.microsoft.com/office/word/2012/wordml" xmlns:w16se="http://schemas.microsoft.com/office/word/2015/wordml/symex" xmlns:wpg="http://schemas.microsoft.com/office/word/2010/wordprocessingGroup" xmlns:wpi="http://schemas.microsoft.com/office/word/2010/wordprocessingInk" xmlns:wne="http://schemas.microsoft.com/office/word/2006/wordml" xmlns:wps="http://schemas.microsoft.com/office/word/2010/wordprocessingShape" mc:Ignorable="w14 w15 w16se wp14">
+  <w:abstractNum w:abstractNumId="0" w15:restartNumberingAfterBreak="0">
+    <w:nsid w:val="2CDB0C93"/>
+    <w:multiLevelType w:val="hybridMultilevel"/>
+    <w:tmpl w:val="BA8879FA"/>
+    <w:lvl w:ilvl="0" w:tplc="04150011">
+      <w:start w:val="1"/>
+      <w:numFmt w:val="decimal"/>
+      <w:lvlText w:val="%1)"/>
+      <w:lvlJc w:val="left"/>
+      <w:pPr>
+        <w:ind w:left="720" w:hanging="360"/>
+      </w:pPr>
+      <w:rPr>
+        <w:rFonts w:hint="default"/>
+      </w:rPr>
+    </w:lvl>
+    <w:lvl w:ilvl="1" w:tplc="04150019" w:tentative="1">
+      <w:start w:val="1"/>
+      <w:numFmt w:val="lowerLetter"/>
+      <w:lvlText w:val="%2."/>
+      <w:lvlJc w:val="left"/>
+      <w:pPr>
+        <w:ind w:left="1440" w:hanging="360"/>
+      </w:pPr>
+    </w:lvl>
+    <w:lvl w:ilvl="2" w:tplc="0415001B" w:tentative="1">
+      <w:start w:val="1"/>
+      <w:numFmt w:val="lowerRoman"/>
+      <w:lvlText w:val="%3."/>
+      <w:lvlJc w:val="right"/>
+      <w:pPr>
+        <w:ind w:left="2160" w:hanging="180"/>
+      </w:pPr>
+    </w:lvl>
+    <w:lvl w:ilvl="3" w:tplc="0415000F" w:tentative="1">
+      <w:start w:val="1"/>
+      <w:numFmt w:val="decimal"/>
+      <w:lvlText w:val="%4."/>
+      <w:lvlJc w:val="left"/>
+      <w:pPr>
+        <w:ind w:left="2880" w:hanging="360"/>
+      </w:pPr>
+    </w:lvl>
+    <w:lvl w:ilvl="4" w:tplc="04150019" w:tentative="1">
+      <w:start w:val="1"/>
+      <w:numFmt w:val="lowerLetter"/>
+      <w:lvlText w:val="%5."/>
+      <w:lvlJc w:val="left"/>
+      <w:pPr>
+        <w:ind w:left="3600" w:hanging="360"/>
+      </w:pPr>
+    </w:lvl>
+    <w:lvl w:ilvl="5" w:tplc="0415001B" w:tentative="1">
+      <w:start w:val="1"/>
+      <w:numFmt w:val="lowerRoman"/>
+      <w:lvlText w:val="%6."/>
+      <w:lvlJc w:val="right"/>
+      <w:pPr>
+        <w:ind w:left="4320" w:hanging="180"/>
+      </w:pPr>
+    </w:lvl>
+    <w:lvl w:ilvl="6" w:tplc="0415000F" w:tentative="1">
+      <w:start w:val="1"/>
+      <w:numFmt w:val="decimal"/>
+      <w:lvlText w:val="%7."/>
+      <w:lvlJc w:val="left"/>
+      <w:pPr>
+        <w:ind w:left="5040" w:hanging="360"/>
+      </w:pPr>
+    </w:lvl>
+    <w:lvl w:ilvl="7" w:tplc="04150019" w:tentative="1">
+      <w:start w:val="1"/>
+      <w:numFmt w:val="lowerLetter"/>
+      <w:lvlText w:val="%8."/>
+      <w:lvlJc w:val="left"/>
+      <w:pPr>
+        <w:ind w:left="5760" w:hanging="360"/>
+      </w:pPr>
+    </w:lvl>
+    <w:lvl w:ilvl="8" w:tplc="0415001B" w:tentative="1">
+      <w:start w:val="1"/>
+      <w:numFmt w:val="lowerRoman"/>
+      <w:lvlText w:val="%9."/>
+      <w:lvlJc w:val="right"/>
+      <w:pPr>
+        <w:ind w:left="6480" w:hanging="180"/>
+      </w:pPr>
+    </w:lvl>
+  </w:abstractNum>
+  <w:abstractNum w:abstractNumId="1" w15:restartNumberingAfterBreak="0">
+    <w:nsid w:val="7ECC3293"/>
+    <w:multiLevelType w:val="hybridMultilevel"/>
+    <w:tmpl w:val="48101222"/>
+    <w:lvl w:ilvl="0" w:tplc="04150011">
+      <w:start w:val="1"/>
+      <w:numFmt w:val="decimal"/>
+      <w:lvlText w:val="%1)"/>
+      <w:lvlJc w:val="left"/>
+      <w:pPr>
+        <w:ind w:left="720" w:hanging="360"/>
+      </w:pPr>
+      <w:rPr>
+        <w:rFonts w:hint="default"/>
+      </w:rPr>
+    </w:lvl>
+    <w:lvl w:ilvl="1" w:tplc="04150019" w:tentative="1">
+      <w:start w:val="1"/>
+      <w:numFmt w:val="lowerLetter"/>
+      <w:lvlText w:val="%2."/>
+      <w:lvlJc w:val="left"/>
+      <w:pPr>
+        <w:ind w:left="1440" w:hanging="360"/>
+      </w:pPr>
+    </w:lvl>
+    <w:lvl w:ilvl="2" w:tplc="0415001B" w:tentative="1">
+      <w:start w:val="1"/>
+      <w:numFmt w:val="lowerRoman"/>
+      <w:lvlText w:val="%3."/>
+      <w:lvlJc w:val="right"/>
+      <w:pPr>
+        <w:ind w:left="2160" w:hanging="180"/>
+      </w:pPr>
+    </w:lvl>
+    <w:lvl w:ilvl="3" w:tplc="0415000F" w:tentative="1">
+      <w:start w:val="1"/>
+      <w:numFmt w:val="decimal"/>
+      <w:lvlText w:val="%4."/>
+      <w:lvlJc w:val="left"/>
+      <w:pPr>
+        <w:ind w:left="2880" w:hanging="360"/>
+      </w:pPr>
+    </w:lvl>
+    <w:lvl w:ilvl="4" w:tplc="04150019" w:tentative="1">
+      <w:start w:val="1"/>
+      <w:numFmt w:val="lowerLetter"/>
+      <w:lvlText w:val="%5."/>
+      <w:lvlJc w:val="left"/>
+      <w:pPr>
+        <w:ind w:left="3600" w:hanging="360"/>
+      </w:pPr>
+    </w:lvl>
+    <w:lvl w:ilvl="5" w:tplc="0415001B" w:tentative="1">
+      <w:start w:val="1"/>
+      <w:numFmt w:val="lowerRoman"/>
+      <w:lvlText w:val="%6."/>
+      <w:lvlJc w:val="right"/>
+      <w:pPr>
+        <w:ind w:left="4320" w:hanging="180"/>
+      </w:pPr>
+    </w:lvl>
+    <w:lvl w:ilvl="6" w:tplc="0415000F" w:tentative="1">
+      <w:start w:val="1"/>
+      <w:numFmt w:val="decimal"/>
+      <w:lvlText w:val="%7."/>
+      <w:lvlJc w:val="left"/>
+      <w:pPr>
+        <w:ind w:left="5040" w:hanging="360"/>
+      </w:pPr>
+    </w:lvl>
+    <w:lvl w:ilvl="7" w:tplc="04150019" w:tentative="1">
+      <w:start w:val="1"/>
+      <w:numFmt w:val="lowerLetter"/>
+      <w:lvlText w:val="%8."/>
+      <w:lvlJc w:val="left"/>
+      <w:pPr>
+        <w:ind w:left="5760" w:hanging="360"/>
+      </w:pPr>
+    </w:lvl>
+    <w:lvl w:ilvl="8" w:tplc="0415001B" w:tentative="1">
+      <w:start w:val="1"/>
+      <w:numFmt w:val="lowerRoman"/>
+      <w:lvlText w:val="%9."/>
+      <w:lvlJc w:val="right"/>
+      <w:pPr>
+        <w:ind w:left="6480" w:hanging="180"/>
+      </w:pPr>
+    </w:lvl>
+  </w:abstractNum>
+  <w:num w:numId="1">
+    <w:abstractNumId w:val="1"/>
+  </w:num>
+  <w:num w:numId="2">
+    <w:abstractNumId w:val="0"/>
+  </w:num>
+</w:numbering>
 </file>
 
 <file path=word/styles.xml><?xml version="1.0" encoding="utf-8"?>
@@ -5032,6 +5737,61 @@
       <w:ind w:left="440"/>
     </w:pPr>
   </w:style>
+  <w:style w:type="paragraph" w:styleId="Nagwek">
+    <w:name w:val="header"/>
+    <w:basedOn w:val="Normalny"/>
+    <w:link w:val="NagwekZnak"/>
+    <w:uiPriority w:val="99"/>
+    <w:unhideWhenUsed/>
+    <w:rsid w:val="006E3ACB"/>
+    <w:pPr>
+      <w:tabs>
+        <w:tab w:val="center" w:pos="4536"/>
+        <w:tab w:val="right" w:pos="9072"/>
+      </w:tabs>
+      <w:spacing w:after="0" w:line="240" w:lineRule="auto"/>
+    </w:pPr>
+  </w:style>
+  <w:style w:type="character" w:customStyle="1" w:styleId="NagwekZnak">
+    <w:name w:val="Nagłówek Znak"/>
+    <w:basedOn w:val="Domylnaczcionkaakapitu"/>
+    <w:link w:val="Nagwek"/>
+    <w:uiPriority w:val="99"/>
+    <w:rsid w:val="006E3ACB"/>
+  </w:style>
+  <w:style w:type="paragraph" w:styleId="Stopka">
+    <w:name w:val="footer"/>
+    <w:basedOn w:val="Normalny"/>
+    <w:link w:val="StopkaZnak"/>
+    <w:uiPriority w:val="99"/>
+    <w:unhideWhenUsed/>
+    <w:rsid w:val="006E3ACB"/>
+    <w:pPr>
+      <w:tabs>
+        <w:tab w:val="center" w:pos="4536"/>
+        <w:tab w:val="right" w:pos="9072"/>
+      </w:tabs>
+      <w:spacing w:after="0" w:line="240" w:lineRule="auto"/>
+    </w:pPr>
+  </w:style>
+  <w:style w:type="character" w:customStyle="1" w:styleId="StopkaZnak">
+    <w:name w:val="Stopka Znak"/>
+    <w:basedOn w:val="Domylnaczcionkaakapitu"/>
+    <w:link w:val="Stopka"/>
+    <w:uiPriority w:val="99"/>
+    <w:rsid w:val="006E3ACB"/>
+  </w:style>
+  <w:style w:type="paragraph" w:styleId="Akapitzlist">
+    <w:name w:val="List Paragraph"/>
+    <w:basedOn w:val="Normalny"/>
+    <w:uiPriority w:val="34"/>
+    <w:qFormat/>
+    <w:rsid w:val="006E3ACB"/>
+    <w:pPr>
+      <w:ind w:left="720"/>
+      <w:contextualSpacing/>
+    </w:pPr>
+  </w:style>
 </w:styles>
 </file>
 
@@ -5301,7 +6061,7 @@
 </file>
 
 <file path=customXml/itemProps1.xml><?xml version="1.0" encoding="utf-8"?>
-<ds:datastoreItem xmlns:ds="http://schemas.openxmlformats.org/officeDocument/2006/customXml" ds:itemID="{85B59825-6A6E-48A3-8BC4-9C9AA37DA7BF}">
+<ds:datastoreItem xmlns:ds="http://schemas.openxmlformats.org/officeDocument/2006/customXml" ds:itemID="{578E045E-72C2-4018-99B3-1A5E28EA4005}">
   <ds:schemaRefs>
     <ds:schemaRef ds:uri="http://schemas.openxmlformats.org/officeDocument/2006/bibliography"/>
   </ds:schemaRefs>

</xml_diff>